<commit_message>
finished all but Q13
</commit_message>
<xml_diff>
--- a/assignment2_ID1_308537034_ID2_203200480.docx
+++ b/assignment2_ID1_308537034_ID2_203200480.docx
@@ -20,7 +20,27 @@
           <w:sz w:val="28"/>
           <w:szCs w:val="28"/>
         </w:rPr>
-        <w:t>Bari Arviv - 308537034</w:t>
+        <w:t xml:space="preserve">Bari </w:t>
+      </w:r>
+      <w:proofErr w:type="spellStart"/>
+      <w:r>
+        <w:rPr>
+          <w:b/>
+          <w:bCs/>
+          <w:sz w:val="28"/>
+          <w:szCs w:val="28"/>
+        </w:rPr>
+        <w:t>Arviv</w:t>
+      </w:r>
+      <w:proofErr w:type="spellEnd"/>
+      <w:r>
+        <w:rPr>
+          <w:b/>
+          <w:bCs/>
+          <w:sz w:val="28"/>
+          <w:szCs w:val="28"/>
+        </w:rPr>
+        <w:t xml:space="preserve"> - 308537034</w:t>
       </w:r>
     </w:p>
     <w:p>
@@ -145,12 +165,14 @@
         </w:rPr>
         <w:t>נרצה לחשב את ה</w:t>
       </w:r>
+      <w:proofErr w:type="spellStart"/>
       <w:r>
         <w:rPr>
           <w:rFonts w:eastAsiaTheme="minorEastAsia"/>
         </w:rPr>
         <w:t>ssdd</w:t>
       </w:r>
+      <w:proofErr w:type="spellEnd"/>
       <w:r>
         <w:rPr>
           <w:rFonts w:eastAsiaTheme="minorEastAsia" w:hint="cs"/>
@@ -2121,7 +2143,7 @@
     <w:tbl>
       <w:tblPr>
         <w:tblStyle w:val="TableGrid"/>
-        <w:tblpPr w:leftFromText="180" w:rightFromText="180" w:vertAnchor="text" w:horzAnchor="page" w:tblpX="4225" w:tblpY="59"/>
+        <w:tblpPr w:leftFromText="180" w:rightFromText="180" w:vertAnchor="text" w:horzAnchor="page" w:tblpX="4338" w:tblpY="59"/>
         <w:bidiVisual/>
         <w:tblW w:w="0" w:type="auto"/>
         <w:tblLook w:val="04A0" w:firstRow="1" w:lastRow="0" w:firstColumn="1" w:lastColumn="0" w:noHBand="0" w:noVBand="1"/>
@@ -3388,7 +3410,7 @@
     <w:tbl>
       <w:tblPr>
         <w:tblStyle w:val="TableGrid"/>
-        <w:tblpPr w:leftFromText="180" w:rightFromText="180" w:vertAnchor="text" w:horzAnchor="page" w:tblpX="4225" w:tblpY="59"/>
+        <w:tblpPr w:leftFromText="180" w:rightFromText="180" w:vertAnchor="text" w:horzAnchor="page" w:tblpX="4338" w:tblpY="59"/>
         <w:bidiVisual/>
         <w:tblW w:w="0" w:type="auto"/>
         <w:tblLook w:val="04A0" w:firstRow="1" w:lastRow="0" w:firstColumn="1" w:lastColumn="0" w:noHBand="0" w:noVBand="1"/>
@@ -3419,7 +3441,6 @@
                 <w:rFonts w:eastAsiaTheme="minorEastAsia" w:hint="cs"/>
                 <w:rtl/>
               </w:rPr>
-              <w:lastRenderedPageBreak/>
               <w:t>4-1</w:t>
             </w:r>
           </w:p>
@@ -4676,7 +4697,7 @@
     <w:tbl>
       <w:tblPr>
         <w:tblStyle w:val="TableGrid"/>
-        <w:tblpPr w:leftFromText="180" w:rightFromText="180" w:vertAnchor="text" w:horzAnchor="page" w:tblpX="3169" w:tblpY="116"/>
+        <w:tblpPr w:leftFromText="180" w:rightFromText="180" w:vertAnchor="text" w:horzAnchor="page" w:tblpX="3282" w:tblpY="116"/>
         <w:bidiVisual/>
         <w:tblW w:w="0" w:type="auto"/>
         <w:tblLook w:val="04A0" w:firstRow="1" w:lastRow="0" w:firstColumn="1" w:lastColumn="0" w:noHBand="0" w:noVBand="1"/>
@@ -5070,15 +5091,78 @@
         <w:pStyle w:val="NoSpacing"/>
         <w:jc w:val="right"/>
         <w:rPr>
-          <w:rtl/>
-        </w:rPr>
-      </w:pPr>
-      <w:r>
-        <w:rPr>
-          <w:b/>
-          <w:bCs/>
+          <w:b/>
+          <w:bCs/>
+          <w:sz w:val="28"/>
+          <w:szCs w:val="28"/>
           <w:u w:val="single"/>
         </w:rPr>
+      </w:pPr>
+      <w:r>
+        <w:rPr>
+          <w:b/>
+          <w:bCs/>
+          <w:sz w:val="28"/>
+          <w:szCs w:val="28"/>
+          <w:u w:val="single"/>
+        </w:rPr>
+        <w:t xml:space="preserve">Part </w:t>
+      </w:r>
+      <w:r>
+        <w:rPr>
+          <w:b/>
+          <w:bCs/>
+          <w:sz w:val="28"/>
+          <w:szCs w:val="28"/>
+          <w:u w:val="single"/>
+        </w:rPr>
+        <w:t>B</w:t>
+      </w:r>
+      <w:r>
+        <w:rPr>
+          <w:b/>
+          <w:bCs/>
+          <w:sz w:val="28"/>
+          <w:szCs w:val="28"/>
+          <w:u w:val="single"/>
+        </w:rPr>
+        <w:t xml:space="preserve">: </w:t>
+      </w:r>
+      <w:r>
+        <w:rPr>
+          <w:b/>
+          <w:bCs/>
+          <w:sz w:val="28"/>
+          <w:szCs w:val="28"/>
+          <w:u w:val="single"/>
+        </w:rPr>
+        <w:t>Naive Depth Map</w:t>
+      </w:r>
+    </w:p>
+    <w:p>
+      <w:pPr>
+        <w:pStyle w:val="NoSpacing"/>
+        <w:jc w:val="right"/>
+        <w:rPr>
+          <w:b/>
+          <w:bCs/>
+        </w:rPr>
+      </w:pPr>
+    </w:p>
+    <w:p>
+      <w:pPr>
+        <w:pStyle w:val="NoSpacing"/>
+        <w:jc w:val="right"/>
+        <w:rPr>
+          <w:rtl/>
+        </w:rPr>
+      </w:pPr>
+      <w:r>
+        <w:rPr>
+          <w:b/>
+          <w:bCs/>
+          <w:u w:val="single"/>
+        </w:rPr>
         <w:t xml:space="preserve">Question </w:t>
       </w:r>
       <w:r>
@@ -5269,432 +5353,15 @@
           <w:rtl/>
         </w:rPr>
       </w:pPr>
-    </w:p>
-    <w:p>
-      <w:pPr>
-        <w:pStyle w:val="NoSpacing"/>
-        <w:jc w:val="right"/>
-        <w:rPr>
-          <w:rtl/>
-        </w:rPr>
-      </w:pPr>
-    </w:p>
-    <w:p>
-      <w:pPr>
-        <w:pStyle w:val="NoSpacing"/>
-        <w:jc w:val="right"/>
-        <w:rPr>
-          <w:rtl/>
-        </w:rPr>
-      </w:pPr>
-    </w:p>
-    <w:p>
-      <w:pPr>
-        <w:pStyle w:val="NoSpacing"/>
-        <w:jc w:val="right"/>
-        <w:rPr>
-          <w:rtl/>
-        </w:rPr>
-      </w:pPr>
-    </w:p>
-    <w:p>
-      <w:pPr>
-        <w:pStyle w:val="NoSpacing"/>
-        <w:jc w:val="right"/>
-        <w:rPr>
-          <w:rtl/>
-        </w:rPr>
-      </w:pPr>
-    </w:p>
-    <w:p>
-      <w:pPr>
-        <w:pStyle w:val="NoSpacing"/>
-        <w:jc w:val="right"/>
-        <w:rPr>
-          <w:rtl/>
-        </w:rPr>
-      </w:pPr>
-    </w:p>
-    <w:p>
-      <w:pPr>
-        <w:pStyle w:val="NoSpacing"/>
-        <w:jc w:val="right"/>
-        <w:rPr>
-          <w:rtl/>
-        </w:rPr>
-      </w:pPr>
-    </w:p>
-    <w:p>
-      <w:pPr>
-        <w:pStyle w:val="NoSpacing"/>
-        <w:jc w:val="right"/>
-        <w:rPr>
-          <w:rtl/>
-        </w:rPr>
-      </w:pPr>
-    </w:p>
-    <w:p>
-      <w:pPr>
-        <w:pStyle w:val="NoSpacing"/>
-        <w:jc w:val="right"/>
-        <w:rPr>
-          <w:rtl/>
-        </w:rPr>
-      </w:pPr>
-    </w:p>
-    <w:p>
-      <w:pPr>
-        <w:pStyle w:val="NoSpacing"/>
-        <w:jc w:val="right"/>
-        <w:rPr>
-          <w:rtl/>
-        </w:rPr>
-      </w:pPr>
-    </w:p>
-    <w:p>
-      <w:pPr>
-        <w:pStyle w:val="NoSpacing"/>
-        <w:jc w:val="right"/>
-        <w:rPr>
-          <w:rtl/>
-        </w:rPr>
-      </w:pPr>
-    </w:p>
-    <w:p>
-      <w:pPr>
-        <w:pStyle w:val="NoSpacing"/>
-        <w:jc w:val="right"/>
-        <w:rPr>
-          <w:rtl/>
-        </w:rPr>
-      </w:pPr>
-    </w:p>
-    <w:p>
-      <w:pPr>
-        <w:pStyle w:val="NoSpacing"/>
-        <w:jc w:val="right"/>
-        <w:rPr>
-          <w:rtl/>
-        </w:rPr>
-      </w:pPr>
-    </w:p>
-    <w:p>
-      <w:pPr>
-        <w:pStyle w:val="NoSpacing"/>
-        <w:jc w:val="right"/>
-        <w:rPr>
-          <w:rtl/>
-        </w:rPr>
-      </w:pPr>
-    </w:p>
-    <w:p>
-      <w:pPr>
-        <w:pStyle w:val="NoSpacing"/>
-        <w:jc w:val="right"/>
-        <w:rPr>
-          <w:rtl/>
-        </w:rPr>
-      </w:pPr>
-    </w:p>
-    <w:p>
-      <w:pPr>
-        <w:pStyle w:val="NoSpacing"/>
-        <w:jc w:val="right"/>
-        <w:rPr>
-          <w:rtl/>
-        </w:rPr>
-      </w:pPr>
-    </w:p>
-    <w:p>
-      <w:pPr>
-        <w:pStyle w:val="NoSpacing"/>
-        <w:jc w:val="right"/>
-        <w:rPr>
-          <w:rtl/>
-        </w:rPr>
-      </w:pPr>
-    </w:p>
-    <w:p>
-      <w:pPr>
-        <w:pStyle w:val="NoSpacing"/>
-        <w:rPr>
-          <w:rtl/>
-        </w:rPr>
-      </w:pPr>
-    </w:p>
-    <w:p>
-      <w:pPr>
-        <w:pStyle w:val="NoSpacing"/>
-      </w:pPr>
-    </w:p>
-    <w:p>
-      <w:pPr>
-        <w:pStyle w:val="NoSpacing"/>
-        <w:jc w:val="right"/>
-        <w:rPr>
-          <w:b/>
-          <w:bCs/>
-          <w:u w:val="single"/>
-          <w:rtl/>
-        </w:rPr>
-      </w:pPr>
-      <w:r>
-        <w:rPr>
-          <w:b/>
-          <w:bCs/>
-          <w:u w:val="single"/>
-        </w:rPr>
-        <w:t>Question 5:</w:t>
-      </w:r>
-    </w:p>
-    <w:p>
-      <w:pPr>
-        <w:pStyle w:val="NoSpacing"/>
-        <w:bidi w:val="0"/>
-        <w:rPr>
-          <w:rFonts w:hint="cs"/>
-          <w:rtl/>
-        </w:rPr>
-      </w:pPr>
-      <w:r>
-        <w:t>Done.</w:t>
-      </w:r>
-    </w:p>
-    <w:p>
-      <w:pPr>
-        <w:pStyle w:val="NoSpacing"/>
-        <w:jc w:val="right"/>
-        <w:rPr>
-          <w:b/>
-          <w:bCs/>
-          <w:u w:val="single"/>
-        </w:rPr>
-      </w:pPr>
-    </w:p>
-    <w:p>
-      <w:pPr>
-        <w:pStyle w:val="NoSpacing"/>
-        <w:jc w:val="right"/>
-        <w:rPr>
-          <w:b/>
-          <w:bCs/>
-          <w:u w:val="single"/>
-        </w:rPr>
-      </w:pPr>
-    </w:p>
-    <w:p>
-      <w:pPr>
-        <w:pStyle w:val="NoSpacing"/>
-        <w:jc w:val="right"/>
-        <w:rPr>
-          <w:b/>
-          <w:bCs/>
-          <w:u w:val="single"/>
-        </w:rPr>
-      </w:pPr>
-    </w:p>
-    <w:p>
-      <w:pPr>
-        <w:pStyle w:val="NoSpacing"/>
-        <w:jc w:val="right"/>
-        <w:rPr>
-          <w:b/>
-          <w:bCs/>
-          <w:u w:val="single"/>
-        </w:rPr>
-      </w:pPr>
-    </w:p>
-    <w:p>
-      <w:pPr>
-        <w:pStyle w:val="NoSpacing"/>
-        <w:jc w:val="right"/>
-        <w:rPr>
-          <w:b/>
-          <w:bCs/>
-          <w:u w:val="single"/>
-        </w:rPr>
-      </w:pPr>
-    </w:p>
-    <w:p>
-      <w:pPr>
-        <w:pStyle w:val="NoSpacing"/>
-        <w:jc w:val="right"/>
-        <w:rPr>
-          <w:b/>
-          <w:bCs/>
-          <w:u w:val="single"/>
-        </w:rPr>
-      </w:pPr>
-    </w:p>
-    <w:p>
-      <w:pPr>
-        <w:pStyle w:val="NoSpacing"/>
-        <w:jc w:val="right"/>
-        <w:rPr>
-          <w:b/>
-          <w:bCs/>
-          <w:u w:val="single"/>
-        </w:rPr>
-      </w:pPr>
-    </w:p>
-    <w:p>
-      <w:pPr>
-        <w:pStyle w:val="NoSpacing"/>
-        <w:jc w:val="right"/>
-        <w:rPr>
-          <w:b/>
-          <w:bCs/>
-          <w:u w:val="single"/>
-        </w:rPr>
-      </w:pPr>
-    </w:p>
-    <w:p>
-      <w:pPr>
-        <w:pStyle w:val="NoSpacing"/>
-        <w:jc w:val="right"/>
-        <w:rPr>
-          <w:b/>
-          <w:bCs/>
-          <w:u w:val="single"/>
-        </w:rPr>
-      </w:pPr>
-    </w:p>
-    <w:p>
-      <w:pPr>
-        <w:pStyle w:val="NoSpacing"/>
-        <w:jc w:val="right"/>
-        <w:rPr>
-          <w:b/>
-          <w:bCs/>
-          <w:u w:val="single"/>
-        </w:rPr>
-      </w:pPr>
-    </w:p>
-    <w:p>
-      <w:pPr>
-        <w:pStyle w:val="NoSpacing"/>
-        <w:jc w:val="right"/>
-        <w:rPr>
-          <w:b/>
-          <w:bCs/>
-          <w:u w:val="single"/>
-        </w:rPr>
-      </w:pPr>
-    </w:p>
-    <w:p>
-      <w:pPr>
-        <w:pStyle w:val="NoSpacing"/>
-        <w:jc w:val="right"/>
-        <w:rPr>
-          <w:b/>
-          <w:bCs/>
-          <w:u w:val="single"/>
-        </w:rPr>
-      </w:pPr>
-    </w:p>
-    <w:p>
-      <w:pPr>
-        <w:pStyle w:val="NoSpacing"/>
-        <w:jc w:val="right"/>
-        <w:rPr>
-          <w:b/>
-          <w:bCs/>
-          <w:u w:val="single"/>
-        </w:rPr>
-      </w:pPr>
-    </w:p>
-    <w:p>
-      <w:pPr>
-        <w:pStyle w:val="NoSpacing"/>
-        <w:jc w:val="right"/>
-        <w:rPr>
-          <w:b/>
-          <w:bCs/>
-          <w:u w:val="single"/>
-        </w:rPr>
-      </w:pPr>
-    </w:p>
-    <w:p>
-      <w:pPr>
-        <w:pStyle w:val="NoSpacing"/>
-        <w:jc w:val="right"/>
-        <w:rPr>
-          <w:b/>
-          <w:bCs/>
-          <w:u w:val="single"/>
-        </w:rPr>
-      </w:pPr>
-    </w:p>
-    <w:p>
-      <w:pPr>
-        <w:pStyle w:val="NoSpacing"/>
-        <w:jc w:val="right"/>
-        <w:rPr>
-          <w:b/>
-          <w:bCs/>
-          <w:u w:val="single"/>
-        </w:rPr>
-      </w:pPr>
-    </w:p>
-    <w:p>
-      <w:pPr>
-        <w:pStyle w:val="NoSpacing"/>
-        <w:jc w:val="right"/>
-        <w:rPr>
-          <w:b/>
-          <w:bCs/>
-          <w:u w:val="single"/>
-        </w:rPr>
-      </w:pPr>
-    </w:p>
-    <w:p>
-      <w:pPr>
-        <w:pStyle w:val="NoSpacing"/>
-        <w:jc w:val="right"/>
-        <w:rPr>
-          <w:b/>
-          <w:bCs/>
-          <w:u w:val="single"/>
-        </w:rPr>
-      </w:pPr>
-    </w:p>
-    <w:p>
-      <w:pPr>
-        <w:pStyle w:val="NoSpacing"/>
-        <w:jc w:val="right"/>
-        <w:rPr>
-          <w:b/>
-          <w:bCs/>
-          <w:u w:val="single"/>
-          <w:rtl/>
-        </w:rPr>
-      </w:pPr>
-      <w:r>
-        <w:rPr>
-          <w:b/>
-          <w:bCs/>
-          <w:u w:val="single"/>
-        </w:rPr>
-        <w:t>Question 6:</w:t>
-      </w:r>
-    </w:p>
-    <w:p>
-      <w:pPr>
-        <w:pStyle w:val="NoSpacing"/>
-        <w:rPr>
-          <w:highlight w:val="yellow"/>
-          <w:rtl/>
-        </w:rPr>
-      </w:pPr>
       <w:r>
         <w:rPr>
           <w:noProof/>
         </w:rPr>
         <w:drawing>
-          <wp:inline distT="0" distB="0" distL="0" distR="0" wp14:anchorId="76E51116" wp14:editId="60DD9383">
-            <wp:extent cx="5274310" cy="2710180"/>
-            <wp:effectExtent l="0" t="0" r="2540" b="0"/>
-            <wp:docPr id="1" name="Picture 1" descr="Graphical user interface&#10;&#10;Description automatically generated"/>
+          <wp:inline distT="0" distB="0" distL="0" distR="0" wp14:anchorId="0377A17C" wp14:editId="553BD495">
+            <wp:extent cx="5274310" cy="2533650"/>
+            <wp:effectExtent l="0" t="0" r="0" b="0"/>
+            <wp:docPr id="3" name="Picture 3" descr="A picture containing text, indoor, display&#10;&#10;Description automatically generated"/>
             <wp:cNvGraphicFramePr>
               <a:graphicFrameLocks xmlns:a="http://schemas.openxmlformats.org/drawingml/2006/main" noChangeAspect="1"/>
             </wp:cNvGraphicFramePr>
@@ -5702,7 +5369,7 @@
               <a:graphicData uri="http://schemas.openxmlformats.org/drawingml/2006/picture">
                 <pic:pic xmlns:pic="http://schemas.openxmlformats.org/drawingml/2006/picture">
                   <pic:nvPicPr>
-                    <pic:cNvPr id="1" name="Picture 1" descr="Graphical user interface&#10;&#10;Description automatically generated"/>
+                    <pic:cNvPr id="3" name="Picture 3" descr="A picture containing text, indoor, display&#10;&#10;Description automatically generated"/>
                     <pic:cNvPicPr/>
                   </pic:nvPicPr>
                   <pic:blipFill>
@@ -5714,7 +5381,7 @@
                   <pic:spPr>
                     <a:xfrm>
                       <a:off x="0" y="0"/>
-                      <a:ext cx="5274310" cy="2710180"/>
+                      <a:ext cx="5274310" cy="2533650"/>
                     </a:xfrm>
                     <a:prstGeom prst="rect">
                       <a:avLst/>
@@ -5732,8 +5399,166 @@
         <w:pStyle w:val="NoSpacing"/>
         <w:jc w:val="right"/>
         <w:rPr>
-          <w:b/>
-          <w:bCs/>
+          <w:rtl/>
+        </w:rPr>
+      </w:pPr>
+    </w:p>
+    <w:p>
+      <w:pPr>
+        <w:pStyle w:val="NoSpacing"/>
+        <w:jc w:val="right"/>
+        <w:rPr>
+          <w:rtl/>
+        </w:rPr>
+      </w:pPr>
+    </w:p>
+    <w:p>
+      <w:pPr>
+        <w:pStyle w:val="NoSpacing"/>
+        <w:rPr>
+          <w:rtl/>
+        </w:rPr>
+      </w:pPr>
+      <w:r>
+        <w:rPr>
+          <w:rFonts w:hint="cs"/>
+          <w:rtl/>
+        </w:rPr>
+        <w:t>כפי שניתן לראות, בתמונה שקיבלנו הצלחנו לבצעה שיחזור של מפת העומק של התמונה בצורה הנאיבית. בנוסף ניתן לראות כי תמונה זו נוטה להרבה מאוד רעשים (שבאים לידי ביטוי בכל הנקודות הצהובות בתמונה) אנו סבורים כי רעשים אלו נובעים מכך שהחיפוש נעשה בצורה נאיבית כך שהוא מניח כי ישנו מינימום אחד לכל הזזה</w:t>
+      </w:r>
+      <w:r>
+        <w:rPr>
+          <w:rFonts w:hint="cs"/>
+          <w:rtl/>
+        </w:rPr>
+        <w:t xml:space="preserve"> וללא כל "קנס" על מציאת הזזות שאינן תואמות להזזות הלוקליות שנמצאו. אנו מאמינים כי שימוש בתכנות דנאמי יצמצם את הרעשים הללו.</w:t>
+      </w:r>
+    </w:p>
+    <w:p>
+      <w:pPr>
+        <w:pStyle w:val="NoSpacing"/>
+        <w:jc w:val="right"/>
+        <w:rPr>
+          <w:rtl/>
+        </w:rPr>
+      </w:pPr>
+    </w:p>
+    <w:p>
+      <w:pPr>
+        <w:pStyle w:val="NoSpacing"/>
+        <w:jc w:val="right"/>
+        <w:rPr>
+          <w:rtl/>
+        </w:rPr>
+      </w:pPr>
+    </w:p>
+    <w:p>
+      <w:pPr>
+        <w:pStyle w:val="NoSpacing"/>
+        <w:rPr>
+          <w:rtl/>
+        </w:rPr>
+      </w:pPr>
+    </w:p>
+    <w:p>
+      <w:pPr>
+        <w:pStyle w:val="NoSpacing"/>
+        <w:jc w:val="right"/>
+        <w:rPr>
+          <w:rtl/>
+        </w:rPr>
+      </w:pPr>
+    </w:p>
+    <w:p>
+      <w:pPr>
+        <w:pStyle w:val="NoSpacing"/>
+        <w:jc w:val="right"/>
+        <w:rPr>
+          <w:rtl/>
+        </w:rPr>
+      </w:pPr>
+    </w:p>
+    <w:p>
+      <w:pPr>
+        <w:pStyle w:val="NoSpacing"/>
+        <w:jc w:val="right"/>
+        <w:rPr>
+          <w:rtl/>
+        </w:rPr>
+      </w:pPr>
+    </w:p>
+    <w:p>
+      <w:pPr>
+        <w:pStyle w:val="NoSpacing"/>
+        <w:jc w:val="right"/>
+        <w:rPr>
+          <w:rtl/>
+        </w:rPr>
+      </w:pPr>
+    </w:p>
+    <w:p>
+      <w:pPr>
+        <w:pStyle w:val="NoSpacing"/>
+        <w:jc w:val="right"/>
+        <w:rPr>
+          <w:rtl/>
+        </w:rPr>
+      </w:pPr>
+    </w:p>
+    <w:p>
+      <w:pPr>
+        <w:pStyle w:val="NoSpacing"/>
+        <w:jc w:val="right"/>
+        <w:rPr>
+          <w:rtl/>
+        </w:rPr>
+      </w:pPr>
+    </w:p>
+    <w:p>
+      <w:pPr>
+        <w:pStyle w:val="NoSpacing"/>
+        <w:jc w:val="right"/>
+        <w:rPr>
+          <w:rtl/>
+        </w:rPr>
+      </w:pPr>
+    </w:p>
+    <w:p>
+      <w:pPr>
+        <w:pStyle w:val="NoSpacing"/>
+        <w:jc w:val="right"/>
+        <w:rPr>
+          <w:rtl/>
+        </w:rPr>
+      </w:pPr>
+    </w:p>
+    <w:p>
+      <w:pPr>
+        <w:pStyle w:val="NoSpacing"/>
+        <w:jc w:val="right"/>
+        <w:rPr>
+          <w:rtl/>
+        </w:rPr>
+      </w:pPr>
+    </w:p>
+    <w:p>
+      <w:pPr>
+        <w:pStyle w:val="NoSpacing"/>
+        <w:jc w:val="right"/>
+        <w:rPr>
+          <w:rtl/>
+        </w:rPr>
+      </w:pPr>
+    </w:p>
+    <w:p>
+      <w:pPr>
+        <w:pStyle w:val="NoSpacing"/>
+        <w:jc w:val="right"/>
+        <w:rPr>
+          <w:b/>
+          <w:bCs/>
+          <w:sz w:val="28"/>
+          <w:szCs w:val="28"/>
           <w:u w:val="single"/>
         </w:rPr>
       </w:pPr>
@@ -5741,9 +5566,341 @@
         <w:rPr>
           <w:b/>
           <w:bCs/>
+          <w:sz w:val="28"/>
+          <w:szCs w:val="28"/>
           <w:u w:val="single"/>
         </w:rPr>
-        <w:lastRenderedPageBreak/>
+        <w:t xml:space="preserve">Part </w:t>
+      </w:r>
+      <w:r>
+        <w:rPr>
+          <w:b/>
+          <w:bCs/>
+          <w:sz w:val="28"/>
+          <w:szCs w:val="28"/>
+          <w:u w:val="single"/>
+        </w:rPr>
+        <w:t>C</w:t>
+      </w:r>
+      <w:r>
+        <w:rPr>
+          <w:b/>
+          <w:bCs/>
+          <w:sz w:val="28"/>
+          <w:szCs w:val="28"/>
+          <w:u w:val="single"/>
+        </w:rPr>
+        <w:t xml:space="preserve">: </w:t>
+      </w:r>
+      <w:r>
+        <w:rPr>
+          <w:b/>
+          <w:bCs/>
+          <w:sz w:val="28"/>
+          <w:szCs w:val="28"/>
+          <w:u w:val="single"/>
+        </w:rPr>
+        <w:t>Depth Map Smoothing using Dynamic Programming</w:t>
+      </w:r>
+    </w:p>
+    <w:p>
+      <w:pPr>
+        <w:pStyle w:val="NoSpacing"/>
+        <w:bidi w:val="0"/>
+        <w:rPr>
+          <w:rtl/>
+        </w:rPr>
+      </w:pPr>
+    </w:p>
+    <w:p>
+      <w:pPr>
+        <w:pStyle w:val="NoSpacing"/>
+      </w:pPr>
+    </w:p>
+    <w:p>
+      <w:pPr>
+        <w:pStyle w:val="NoSpacing"/>
+        <w:jc w:val="right"/>
+        <w:rPr>
+          <w:b/>
+          <w:bCs/>
+          <w:u w:val="single"/>
+          <w:rtl/>
+        </w:rPr>
+      </w:pPr>
+      <w:r>
+        <w:rPr>
+          <w:b/>
+          <w:bCs/>
+          <w:u w:val="single"/>
+        </w:rPr>
+        <w:t>Question 5:</w:t>
+      </w:r>
+    </w:p>
+    <w:p>
+      <w:pPr>
+        <w:pStyle w:val="NoSpacing"/>
+        <w:bidi w:val="0"/>
+        <w:rPr>
+          <w:rtl/>
+        </w:rPr>
+      </w:pPr>
+      <w:r>
+        <w:t>Done.</w:t>
+      </w:r>
+    </w:p>
+    <w:p>
+      <w:pPr>
+        <w:pStyle w:val="NoSpacing"/>
+        <w:jc w:val="right"/>
+        <w:rPr>
+          <w:b/>
+          <w:bCs/>
+          <w:u w:val="single"/>
+        </w:rPr>
+      </w:pPr>
+    </w:p>
+    <w:p>
+      <w:pPr>
+        <w:pStyle w:val="NoSpacing"/>
+        <w:jc w:val="right"/>
+        <w:rPr>
+          <w:b/>
+          <w:bCs/>
+          <w:u w:val="single"/>
+        </w:rPr>
+      </w:pPr>
+    </w:p>
+    <w:p>
+      <w:pPr>
+        <w:pStyle w:val="NoSpacing"/>
+        <w:jc w:val="right"/>
+        <w:rPr>
+          <w:b/>
+          <w:bCs/>
+          <w:u w:val="single"/>
+        </w:rPr>
+      </w:pPr>
+    </w:p>
+    <w:p>
+      <w:pPr>
+        <w:pStyle w:val="NoSpacing"/>
+        <w:jc w:val="right"/>
+        <w:rPr>
+          <w:b/>
+          <w:bCs/>
+          <w:u w:val="single"/>
+        </w:rPr>
+      </w:pPr>
+    </w:p>
+    <w:p>
+      <w:pPr>
+        <w:pStyle w:val="NoSpacing"/>
+        <w:jc w:val="right"/>
+        <w:rPr>
+          <w:b/>
+          <w:bCs/>
+          <w:u w:val="single"/>
+        </w:rPr>
+      </w:pPr>
+    </w:p>
+    <w:p>
+      <w:pPr>
+        <w:pStyle w:val="NoSpacing"/>
+        <w:jc w:val="right"/>
+        <w:rPr>
+          <w:b/>
+          <w:bCs/>
+          <w:u w:val="single"/>
+        </w:rPr>
+      </w:pPr>
+    </w:p>
+    <w:p>
+      <w:pPr>
+        <w:pStyle w:val="NoSpacing"/>
+        <w:jc w:val="right"/>
+        <w:rPr>
+          <w:b/>
+          <w:bCs/>
+          <w:u w:val="single"/>
+        </w:rPr>
+      </w:pPr>
+    </w:p>
+    <w:p>
+      <w:pPr>
+        <w:pStyle w:val="NoSpacing"/>
+        <w:jc w:val="right"/>
+        <w:rPr>
+          <w:b/>
+          <w:bCs/>
+          <w:u w:val="single"/>
+        </w:rPr>
+      </w:pPr>
+    </w:p>
+    <w:p>
+      <w:pPr>
+        <w:pStyle w:val="NoSpacing"/>
+        <w:jc w:val="right"/>
+        <w:rPr>
+          <w:b/>
+          <w:bCs/>
+          <w:u w:val="single"/>
+        </w:rPr>
+      </w:pPr>
+    </w:p>
+    <w:p>
+      <w:pPr>
+        <w:pStyle w:val="NoSpacing"/>
+        <w:jc w:val="right"/>
+        <w:rPr>
+          <w:b/>
+          <w:bCs/>
+          <w:u w:val="single"/>
+        </w:rPr>
+      </w:pPr>
+    </w:p>
+    <w:p>
+      <w:pPr>
+        <w:pStyle w:val="NoSpacing"/>
+        <w:jc w:val="right"/>
+        <w:rPr>
+          <w:b/>
+          <w:bCs/>
+          <w:u w:val="single"/>
+        </w:rPr>
+      </w:pPr>
+    </w:p>
+    <w:p>
+      <w:pPr>
+        <w:pStyle w:val="NoSpacing"/>
+        <w:jc w:val="right"/>
+        <w:rPr>
+          <w:b/>
+          <w:bCs/>
+          <w:u w:val="single"/>
+        </w:rPr>
+      </w:pPr>
+    </w:p>
+    <w:p>
+      <w:pPr>
+        <w:pStyle w:val="NoSpacing"/>
+        <w:jc w:val="right"/>
+        <w:rPr>
+          <w:b/>
+          <w:bCs/>
+          <w:u w:val="single"/>
+        </w:rPr>
+      </w:pPr>
+    </w:p>
+    <w:p>
+      <w:pPr>
+        <w:pStyle w:val="NoSpacing"/>
+        <w:jc w:val="right"/>
+        <w:rPr>
+          <w:b/>
+          <w:bCs/>
+          <w:u w:val="single"/>
+        </w:rPr>
+      </w:pPr>
+    </w:p>
+    <w:p>
+      <w:pPr>
+        <w:pStyle w:val="NoSpacing"/>
+        <w:jc w:val="right"/>
+        <w:rPr>
+          <w:b/>
+          <w:bCs/>
+          <w:u w:val="single"/>
+        </w:rPr>
+      </w:pPr>
+    </w:p>
+    <w:p>
+      <w:pPr>
+        <w:pStyle w:val="NoSpacing"/>
+        <w:jc w:val="right"/>
+        <w:rPr>
+          <w:b/>
+          <w:bCs/>
+          <w:u w:val="single"/>
+        </w:rPr>
+      </w:pPr>
+    </w:p>
+    <w:p>
+      <w:pPr>
+        <w:pStyle w:val="NoSpacing"/>
+        <w:jc w:val="right"/>
+        <w:rPr>
+          <w:b/>
+          <w:bCs/>
+          <w:u w:val="single"/>
+        </w:rPr>
+      </w:pPr>
+    </w:p>
+    <w:p>
+      <w:pPr>
+        <w:pStyle w:val="NoSpacing"/>
+        <w:jc w:val="right"/>
+        <w:rPr>
+          <w:b/>
+          <w:bCs/>
+          <w:u w:val="single"/>
+        </w:rPr>
+      </w:pPr>
+    </w:p>
+    <w:p>
+      <w:pPr>
+        <w:pStyle w:val="NoSpacing"/>
+        <w:jc w:val="right"/>
+        <w:rPr>
+          <w:b/>
+          <w:bCs/>
+          <w:u w:val="single"/>
+          <w:rtl/>
+        </w:rPr>
+      </w:pPr>
+      <w:r>
+        <w:rPr>
+          <w:b/>
+          <w:bCs/>
+          <w:u w:val="single"/>
+        </w:rPr>
+        <w:t>Question 6:</w:t>
+      </w:r>
+    </w:p>
+    <w:p>
+      <w:pPr>
+        <w:pStyle w:val="NoSpacing"/>
+        <w:jc w:val="right"/>
+      </w:pPr>
+      <w:r>
+        <w:t>Done</w:t>
+      </w:r>
+    </w:p>
+    <w:p>
+      <w:pPr>
+        <w:pStyle w:val="NoSpacing"/>
+        <w:rPr>
+          <w:highlight w:val="yellow"/>
+          <w:rtl/>
+        </w:rPr>
+      </w:pPr>
+    </w:p>
+    <w:p>
+      <w:pPr>
+        <w:pStyle w:val="NoSpacing"/>
+        <w:jc w:val="right"/>
+        <w:rPr>
+          <w:b/>
+          <w:bCs/>
+          <w:u w:val="single"/>
+        </w:rPr>
+      </w:pPr>
+      <w:r>
+        <w:rPr>
+          <w:b/>
+          <w:bCs/>
+          <w:u w:val="single"/>
+        </w:rPr>
         <w:t>Question 7:</w:t>
       </w:r>
     </w:p>
@@ -5758,24 +5915,146 @@
           <w:rtl/>
         </w:rPr>
       </w:pPr>
-    </w:p>
-    <w:p>
-      <w:pPr>
-        <w:pStyle w:val="NoSpacing"/>
-        <w:jc w:val="right"/>
+      <w:r>
+        <w:rPr>
+          <w:noProof/>
+        </w:rPr>
+        <w:drawing>
+          <wp:inline distT="0" distB="0" distL="0" distR="0" wp14:anchorId="183F07CE" wp14:editId="200207A9">
+            <wp:extent cx="5274310" cy="2569845"/>
+            <wp:effectExtent l="0" t="0" r="0" b="0"/>
+            <wp:docPr id="1" name="Picture 1" descr="Graphical user interface, application&#10;&#10;Description automatically generated"/>
+            <wp:cNvGraphicFramePr>
+              <a:graphicFrameLocks xmlns:a="http://schemas.openxmlformats.org/drawingml/2006/main" noChangeAspect="1"/>
+            </wp:cNvGraphicFramePr>
+            <a:graphic xmlns:a="http://schemas.openxmlformats.org/drawingml/2006/main">
+              <a:graphicData uri="http://schemas.openxmlformats.org/drawingml/2006/picture">
+                <pic:pic xmlns:pic="http://schemas.openxmlformats.org/drawingml/2006/picture">
+                  <pic:nvPicPr>
+                    <pic:cNvPr id="1" name="Picture 1" descr="Graphical user interface, application&#10;&#10;Description automatically generated"/>
+                    <pic:cNvPicPr/>
+                  </pic:nvPicPr>
+                  <pic:blipFill>
+                    <a:blip r:embed="rId8"/>
+                    <a:stretch>
+                      <a:fillRect/>
+                    </a:stretch>
+                  </pic:blipFill>
+                  <pic:spPr>
+                    <a:xfrm>
+                      <a:off x="0" y="0"/>
+                      <a:ext cx="5274310" cy="2569845"/>
+                    </a:xfrm>
+                    <a:prstGeom prst="rect">
+                      <a:avLst/>
+                    </a:prstGeom>
+                  </pic:spPr>
+                </pic:pic>
+              </a:graphicData>
+            </a:graphic>
+          </wp:inline>
+        </w:drawing>
+      </w:r>
+      <w:r>
+        <w:rPr>
+          <w:noProof/>
+        </w:rPr>
+        <w:drawing>
+          <wp:inline distT="0" distB="0" distL="0" distR="0" wp14:anchorId="1219B1AB" wp14:editId="339866B8">
+            <wp:extent cx="6405470" cy="1623346"/>
+            <wp:effectExtent l="0" t="0" r="0" b="0"/>
+            <wp:docPr id="4" name="Picture 4" descr="Graphical user interface&#10;&#10;Description automatically generated"/>
+            <wp:cNvGraphicFramePr>
+              <a:graphicFrameLocks xmlns:a="http://schemas.openxmlformats.org/drawingml/2006/main" noChangeAspect="1"/>
+            </wp:cNvGraphicFramePr>
+            <a:graphic xmlns:a="http://schemas.openxmlformats.org/drawingml/2006/main">
+              <a:graphicData uri="http://schemas.openxmlformats.org/drawingml/2006/picture">
+                <pic:pic xmlns:pic="http://schemas.openxmlformats.org/drawingml/2006/picture">
+                  <pic:nvPicPr>
+                    <pic:cNvPr id="4" name="Picture 4" descr="Graphical user interface&#10;&#10;Description automatically generated"/>
+                    <pic:cNvPicPr/>
+                  </pic:nvPicPr>
+                  <pic:blipFill>
+                    <a:blip r:embed="rId9"/>
+                    <a:stretch>
+                      <a:fillRect/>
+                    </a:stretch>
+                  </pic:blipFill>
+                  <pic:spPr>
+                    <a:xfrm>
+                      <a:off x="0" y="0"/>
+                      <a:ext cx="6405470" cy="1623346"/>
+                    </a:xfrm>
+                    <a:prstGeom prst="rect">
+                      <a:avLst/>
+                    </a:prstGeom>
+                  </pic:spPr>
+                </pic:pic>
+              </a:graphicData>
+            </a:graphic>
+          </wp:inline>
+        </w:drawing>
+      </w:r>
+    </w:p>
+    <w:p>
+      <w:pPr>
+        <w:pStyle w:val="NoSpacing"/>
+        <w:rPr>
+          <w:rtl/>
+        </w:rPr>
+      </w:pPr>
+      <w:r>
         <w:rPr>
           <w:b/>
           <w:bCs/>
           <w:sz w:val="24"/>
           <w:szCs w:val="24"/>
         </w:rPr>
-      </w:pPr>
-      <w:r>
+        <w:t xml:space="preserve"> </w:t>
+      </w:r>
+      <w:r>
+        <w:rPr>
+          <w:rFonts w:hint="cs"/>
+          <w:rtl/>
+        </w:rPr>
+        <w:t>כפי שניתן לראות קיבלנו תמונה ם משמעותית פחות רעש</w:t>
+      </w:r>
+      <w:r>
+        <w:rPr>
+          <w:rFonts w:hint="cs"/>
+          <w:rtl/>
+        </w:rPr>
+        <w:t xml:space="preserve"> כצפוי, אך בנוסף לכך כתוצאה מן העדפה של האלגוריתם לשימוש בערכי </w:t>
+      </w:r>
+      <w:r>
+        <w:t>disparity</w:t>
+      </w:r>
+      <w:r>
+        <w:rPr>
+          <w:rFonts w:hint="cs"/>
+          <w:rtl/>
+        </w:rPr>
+        <w:t xml:space="preserve"> קרובים התקבלו "מריחות" בכיוון הסריקה במפה המתקבלת מהרצת האלגוריתם.</w:t>
+      </w:r>
+    </w:p>
+    <w:p>
+      <w:pPr>
+        <w:pStyle w:val="NoSpacing"/>
+        <w:jc w:val="right"/>
         <w:rPr>
           <w:b/>
           <w:bCs/>
           <w:sz w:val="24"/>
           <w:szCs w:val="24"/>
+          <w:rtl/>
+        </w:rPr>
+      </w:pPr>
+      <w:r>
+        <w:rPr>
+          <w:b/>
+          <w:bCs/>
+          <w:sz w:val="24"/>
+          <w:szCs w:val="24"/>
         </w:rPr>
         <w:t>Part B: Dealing with outliers</w:t>
       </w:r>
@@ -5787,6 +6066,30 @@
         <w:rPr>
           <w:b/>
           <w:bCs/>
+          <w:sz w:val="24"/>
+          <w:szCs w:val="24"/>
+        </w:rPr>
+      </w:pPr>
+    </w:p>
+    <w:p>
+      <w:pPr>
+        <w:pStyle w:val="NoSpacing"/>
+        <w:jc w:val="right"/>
+        <w:rPr>
+          <w:b/>
+          <w:bCs/>
+          <w:sz w:val="24"/>
+          <w:szCs w:val="24"/>
+        </w:rPr>
+      </w:pPr>
+    </w:p>
+    <w:p>
+      <w:pPr>
+        <w:pStyle w:val="NoSpacing"/>
+        <w:jc w:val="right"/>
+        <w:rPr>
+          <w:b/>
+          <w:bCs/>
           <w:u w:val="single"/>
           <w:rtl/>
         </w:rPr>
@@ -5823,6 +6126,9 @@
           <w:rtl/>
         </w:rPr>
       </w:pPr>
+      <w:r>
+        <w:t>Done.</w:t>
+      </w:r>
     </w:p>
     <w:p>
       <w:pPr>
@@ -5862,10 +6168,14 @@
     <w:p>
       <w:pPr>
         <w:pStyle w:val="NoSpacing"/>
-        <w:rPr>
-          <w:rtl/>
-        </w:rPr>
-      </w:pPr>
+        <w:jc w:val="right"/>
+        <w:rPr>
+          <w:rtl/>
+        </w:rPr>
+      </w:pPr>
+      <w:r>
+        <w:t>Done.</w:t>
+      </w:r>
     </w:p>
     <w:p>
       <w:pPr>
@@ -5895,6 +6205,9 @@
           <w:rtl/>
         </w:rPr>
       </w:pPr>
+      <w:r>
+        <w:t>Done.</w:t>
+      </w:r>
     </w:p>
     <w:p>
       <w:pPr>
@@ -5931,21 +6244,122 @@
           <w:rtl/>
         </w:rPr>
       </w:pPr>
-    </w:p>
-    <w:p>
-      <w:pPr>
-        <w:pStyle w:val="NoSpacing"/>
-        <w:jc w:val="right"/>
-        <w:rPr>
-          <w:rtl/>
-        </w:rPr>
-      </w:pPr>
-    </w:p>
-    <w:p>
-      <w:pPr>
-        <w:pStyle w:val="NoSpacing"/>
-        <w:jc w:val="right"/>
-      </w:pPr>
+      <w:r>
+        <w:rPr>
+          <w:noProof/>
+        </w:rPr>
+        <w:lastRenderedPageBreak/>
+        <w:drawing>
+          <wp:inline distT="0" distB="0" distL="0" distR="0" wp14:anchorId="3CE32C18" wp14:editId="5337EEF1">
+            <wp:extent cx="5274310" cy="3907155"/>
+            <wp:effectExtent l="0" t="0" r="0" b="0"/>
+            <wp:docPr id="2" name="Picture 2" descr="Graphical user interface&#10;&#10;Description automatically generated"/>
+            <wp:cNvGraphicFramePr>
+              <a:graphicFrameLocks xmlns:a="http://schemas.openxmlformats.org/drawingml/2006/main" noChangeAspect="1"/>
+            </wp:cNvGraphicFramePr>
+            <a:graphic xmlns:a="http://schemas.openxmlformats.org/drawingml/2006/main">
+              <a:graphicData uri="http://schemas.openxmlformats.org/drawingml/2006/picture">
+                <pic:pic xmlns:pic="http://schemas.openxmlformats.org/drawingml/2006/picture">
+                  <pic:nvPicPr>
+                    <pic:cNvPr id="2" name="Picture 2" descr="Graphical user interface&#10;&#10;Description automatically generated"/>
+                    <pic:cNvPicPr/>
+                  </pic:nvPicPr>
+                  <pic:blipFill>
+                    <a:blip r:embed="rId10"/>
+                    <a:stretch>
+                      <a:fillRect/>
+                    </a:stretch>
+                  </pic:blipFill>
+                  <pic:spPr>
+                    <a:xfrm>
+                      <a:off x="0" y="0"/>
+                      <a:ext cx="5274310" cy="3907155"/>
+                    </a:xfrm>
+                    <a:prstGeom prst="rect">
+                      <a:avLst/>
+                    </a:prstGeom>
+                  </pic:spPr>
+                </pic:pic>
+              </a:graphicData>
+            </a:graphic>
+          </wp:inline>
+        </w:drawing>
+      </w:r>
+      <w:r>
+        <w:rPr>
+          <w:noProof/>
+        </w:rPr>
+        <w:drawing>
+          <wp:inline distT="0" distB="0" distL="0" distR="0" wp14:anchorId="5D59A3AE" wp14:editId="44CB05D4">
+            <wp:extent cx="5274310" cy="1689735"/>
+            <wp:effectExtent l="0" t="0" r="0" b="0"/>
+            <wp:docPr id="5" name="Picture 5" descr="A picture containing text, indoor&#10;&#10;Description automatically generated"/>
+            <wp:cNvGraphicFramePr>
+              <a:graphicFrameLocks xmlns:a="http://schemas.openxmlformats.org/drawingml/2006/main" noChangeAspect="1"/>
+            </wp:cNvGraphicFramePr>
+            <a:graphic xmlns:a="http://schemas.openxmlformats.org/drawingml/2006/main">
+              <a:graphicData uri="http://schemas.openxmlformats.org/drawingml/2006/picture">
+                <pic:pic xmlns:pic="http://schemas.openxmlformats.org/drawingml/2006/picture">
+                  <pic:nvPicPr>
+                    <pic:cNvPr id="5" name="Picture 5" descr="A picture containing text, indoor&#10;&#10;Description automatically generated"/>
+                    <pic:cNvPicPr/>
+                  </pic:nvPicPr>
+                  <pic:blipFill>
+                    <a:blip r:embed="rId11"/>
+                    <a:stretch>
+                      <a:fillRect/>
+                    </a:stretch>
+                  </pic:blipFill>
+                  <pic:spPr>
+                    <a:xfrm>
+                      <a:off x="0" y="0"/>
+                      <a:ext cx="5274310" cy="1689735"/>
+                    </a:xfrm>
+                    <a:prstGeom prst="rect">
+                      <a:avLst/>
+                    </a:prstGeom>
+                  </pic:spPr>
+                </pic:pic>
+              </a:graphicData>
+            </a:graphic>
+          </wp:inline>
+        </w:drawing>
+      </w:r>
+    </w:p>
+    <w:p>
+      <w:pPr>
+        <w:pStyle w:val="NoSpacing"/>
+        <w:jc w:val="right"/>
+        <w:rPr>
+          <w:rtl/>
+        </w:rPr>
+      </w:pPr>
+    </w:p>
+    <w:p>
+      <w:pPr>
+        <w:pStyle w:val="NoSpacing"/>
+        <w:rPr>
+          <w:rFonts w:hint="cs"/>
+          <w:rtl/>
+        </w:rPr>
+      </w:pPr>
+      <w:r>
+        <w:rPr>
+          <w:rFonts w:hint="cs"/>
+          <w:rtl/>
+        </w:rPr>
+        <w:t xml:space="preserve">כפי שניתן לראות, הפעם התקבלה </w:t>
+      </w:r>
+      <w:r>
+        <w:t>smooth depth</w:t>
+      </w:r>
+      <w:r>
+        <w:rPr>
+          <w:rFonts w:hint="cs"/>
+          <w:rtl/>
+        </w:rPr>
+        <w:t xml:space="preserve"> "נקיה" יותר כלומר גם כמעט ללא רעשים וגם ללא ה"מריחות" שנראו בתמונה הקודמת. זה כמובן התקיים כתוצאה מן הממוצע שהתבצעה בכל הכיווים ובכך דאג לבצעה מאין פילטר על המריחות שהתקבלו בסעיף 7.   </w:t>
+      </w:r>
     </w:p>
     <w:p>
       <w:pPr>
@@ -5973,6 +6387,47 @@
           <w:rtl/>
         </w:rPr>
       </w:pPr>
+      <w:r>
+        <w:rPr>
+          <w:noProof/>
+        </w:rPr>
+        <w:lastRenderedPageBreak/>
+        <w:drawing>
+          <wp:inline distT="0" distB="0" distL="0" distR="0" wp14:anchorId="6EBE229A" wp14:editId="403C5B6D">
+            <wp:extent cx="5274310" cy="2959100"/>
+            <wp:effectExtent l="0" t="0" r="0" b="0"/>
+            <wp:docPr id="6" name="Picture 6" descr="Graphical user interface, application&#10;&#10;Description automatically generated"/>
+            <wp:cNvGraphicFramePr>
+              <a:graphicFrameLocks xmlns:a="http://schemas.openxmlformats.org/drawingml/2006/main" noChangeAspect="1"/>
+            </wp:cNvGraphicFramePr>
+            <a:graphic xmlns:a="http://schemas.openxmlformats.org/drawingml/2006/main">
+              <a:graphicData uri="http://schemas.openxmlformats.org/drawingml/2006/picture">
+                <pic:pic xmlns:pic="http://schemas.openxmlformats.org/drawingml/2006/picture">
+                  <pic:nvPicPr>
+                    <pic:cNvPr id="6" name="Picture 6" descr="Graphical user interface, application&#10;&#10;Description automatically generated"/>
+                    <pic:cNvPicPr/>
+                  </pic:nvPicPr>
+                  <pic:blipFill>
+                    <a:blip r:embed="rId12"/>
+                    <a:stretch>
+                      <a:fillRect/>
+                    </a:stretch>
+                  </pic:blipFill>
+                  <pic:spPr>
+                    <a:xfrm>
+                      <a:off x="0" y="0"/>
+                      <a:ext cx="5274310" cy="2959100"/>
+                    </a:xfrm>
+                    <a:prstGeom prst="rect">
+                      <a:avLst/>
+                    </a:prstGeom>
+                  </pic:spPr>
+                </pic:pic>
+              </a:graphicData>
+            </a:graphic>
+          </wp:inline>
+        </w:drawing>
+      </w:r>
     </w:p>
     <w:p>
       <w:pPr>
@@ -6701,7 +7156,7 @@
       </w:pPr>
     </w:p>
     <w:sectPr>
-      <w:footerReference w:type="default" r:id="rId8"/>
+      <w:footerReference w:type="default" r:id="rId13"/>
       <w:pgSz w:w="11906" w:h="16838"/>
       <w:pgMar w:top="1440" w:right="1800" w:bottom="1440" w:left="1800" w:header="708" w:footer="708" w:gutter="0"/>
       <w:cols w:space="708"/>

</xml_diff>